<commit_message>
Added new shit to books and subscribers
</commit_message>
<xml_diff>
--- a/PLS-Documentation.pdf.docx
+++ b/PLS-Documentation.pdf.docx
@@ -22,8 +22,6 @@
       </w:r>
       <w:r>
         <w:br/>
-      </w:r>
-      <w:r>
         <w:t>Davinci Lisapaly (0991018), Leon Driesse (0991038), Tarik Ualit (0995543), Kaykhorsrow Hasany(0998409)</w:t>
       </w:r>
     </w:p>
@@ -58,10 +56,7 @@
         </w:numPr>
       </w:pPr>
       <w:r>
-        <w:t>Should be able to administrate loaned bo</w:t>
-      </w:r>
-      <w:r>
-        <w:t>oks</w:t>
+        <w:t>Should be able to administrate loaned books</w:t>
       </w:r>
     </w:p>
     <w:p>
@@ -161,10 +156,7 @@
         </w:numPr>
       </w:pPr>
       <w:r>
-        <w:t>Should be able to search for bo</w:t>
-      </w:r>
-      <w:r>
-        <w:t>oks and loan books</w:t>
+        <w:t>Should be able to search for books and loan books</w:t>
       </w:r>
     </w:p>
     <w:p>
@@ -183,11 +175,14 @@
     </w:p>
     <w:p>
       <w:r>
+        <w:rPr>
+          <w:noProof/>
+        </w:rPr>
         <w:drawing>
-          <wp:inline distT="0" distB="0" distL="0" distR="0" wp14:anchorId="3BA942A0" wp14:editId="7462D1C1">
-            <wp:extent cx="5943600" cy="3926840"/>
-            <wp:effectExtent l="0" t="0" r="0" b="0"/>
-            <wp:docPr id="1" name="Picture 1"/>
+          <wp:inline distT="0" distB="0" distL="0" distR="0" wp14:anchorId="03AB323F" wp14:editId="55FE86F4">
+            <wp:extent cx="5943600" cy="3915410"/>
+            <wp:effectExtent l="0" t="0" r="0" b="8890"/>
+            <wp:docPr id="2" name="Picture 2"/>
             <wp:cNvGraphicFramePr>
               <a:graphicFrameLocks xmlns:a="http://schemas.openxmlformats.org/drawingml/2006/main" noChangeAspect="1"/>
             </wp:cNvGraphicFramePr>
@@ -207,7 +202,7 @@
                   <pic:spPr>
                     <a:xfrm>
                       <a:off x="0" y="0"/>
-                      <a:ext cx="5943600" cy="3926840"/>
+                      <a:ext cx="5943600" cy="3915410"/>
                     </a:xfrm>
                     <a:prstGeom prst="rect">
                       <a:avLst/>
@@ -219,6 +214,8 @@
           </wp:inline>
         </w:drawing>
       </w:r>
+      <w:bookmarkStart w:id="1" w:name="_GoBack"/>
+      <w:bookmarkEnd w:id="1"/>
     </w:p>
     <w:p/>
     <w:p>
@@ -232,6 +229,9 @@
     </w:p>
     <w:p>
       <w:r>
+        <w:rPr>
+          <w:noProof/>
+        </w:rPr>
         <w:drawing>
           <wp:inline distT="0" distB="0" distL="0" distR="0" wp14:anchorId="3A2D7032" wp14:editId="1A8DDC2D">
             <wp:extent cx="5943600" cy="3622040"/>
@@ -268,8 +268,6 @@
           </wp:inline>
         </w:drawing>
       </w:r>
-      <w:bookmarkStart w:id="1" w:name="_GoBack"/>
-      <w:bookmarkEnd w:id="1"/>
     </w:p>
     <w:sectPr>
       <w:pgSz w:w="12240" w:h="15840"/>

</xml_diff>

<commit_message>
Changed class diagram and removed empty backup and recover functions from librarian object
</commit_message>
<xml_diff>
--- a/PLS-Documentation.pdf.docx
+++ b/PLS-Documentation.pdf.docx
@@ -175,14 +175,11 @@
     </w:p>
     <w:p>
       <w:r>
-        <w:rPr>
-          <w:noProof/>
-        </w:rPr>
         <w:drawing>
-          <wp:inline distT="0" distB="0" distL="0" distR="0" wp14:anchorId="03AB323F" wp14:editId="55FE86F4">
-            <wp:extent cx="5943600" cy="3915410"/>
-            <wp:effectExtent l="0" t="0" r="0" b="8890"/>
-            <wp:docPr id="2" name="Picture 2"/>
+          <wp:inline distT="0" distB="0" distL="0" distR="0" wp14:anchorId="54B99A38" wp14:editId="22F55E12">
+            <wp:extent cx="5943600" cy="3677285"/>
+            <wp:effectExtent l="0" t="0" r="0" b="0"/>
+            <wp:docPr id="1" name="Picture 1"/>
             <wp:cNvGraphicFramePr>
               <a:graphicFrameLocks xmlns:a="http://schemas.openxmlformats.org/drawingml/2006/main" noChangeAspect="1"/>
             </wp:cNvGraphicFramePr>
@@ -202,7 +199,7 @@
                   <pic:spPr>
                     <a:xfrm>
                       <a:off x="0" y="0"/>
-                      <a:ext cx="5943600" cy="3915410"/>
+                      <a:ext cx="5943600" cy="3677285"/>
                     </a:xfrm>
                     <a:prstGeom prst="rect">
                       <a:avLst/>

</xml_diff>